<commit_message>
a toi de jouer solo
</commit_message>
<xml_diff>
--- a/AI.docx
+++ b/AI.docx
@@ -179,40 +179,8 @@
           <w:szCs w:val="48"/>
         </w:rPr>
       </w:pPr>
-      <w:r>
-        <w:rPr>
-          <w:b/>
-          <w:bCs/>
-          <w:color w:val="FF0000"/>
-          <w:sz w:val="48"/>
-          <w:szCs w:val="48"/>
-        </w:rPr>
-        <w:t xml:space="preserve">6.problems </w:t>
-      </w:r>
-      <w:proofErr w:type="spellStart"/>
-      <w:r>
-        <w:rPr>
-          <w:b/>
-          <w:bCs/>
-          <w:color w:val="FF0000"/>
-          <w:sz w:val="48"/>
-          <w:szCs w:val="48"/>
-        </w:rPr>
-        <w:t>faced</w:t>
-      </w:r>
-      <w:proofErr w:type="spellEnd"/>
-    </w:p>
-    <w:p>
-      <w:pPr>
-        <w:jc w:val="center"/>
-        <w:rPr>
-          <w:b/>
-          <w:bCs/>
-          <w:color w:val="FF0000"/>
-          <w:sz w:val="48"/>
-          <w:szCs w:val="48"/>
-        </w:rPr>
-      </w:pPr>
+      <w:bookmarkStart w:id="0" w:name="_GoBack"/>
+      <w:bookmarkEnd w:id="0"/>
       <w:r>
         <w:rPr>
           <w:b/>
@@ -706,7 +674,6 @@
           <w:sz w:val="48"/>
           <w:szCs w:val="48"/>
         </w:rPr>
-        <w:lastRenderedPageBreak/>
         <w:t>What</w:t>
       </w:r>
       <w:proofErr w:type="spellEnd"/>
@@ -772,6 +739,7 @@
           <w:sz w:val="48"/>
           <w:szCs w:val="48"/>
         </w:rPr>
+        <w:lastRenderedPageBreak/>
         <w:t xml:space="preserve">AI </w:t>
       </w:r>
       <w:proofErr w:type="spellStart"/>
@@ -2029,7 +1997,6 @@
           <w:szCs w:val="23"/>
           <w:lang w:eastAsia="fr-FR"/>
         </w:rPr>
-        <w:lastRenderedPageBreak/>
         <w:t>1958</w:t>
       </w:r>
     </w:p>
@@ -2133,6 +2100,7 @@
           <w:szCs w:val="21"/>
           <w:lang w:eastAsia="fr-FR"/>
         </w:rPr>
+        <w:lastRenderedPageBreak/>
         <w:t>Still</w:t>
       </w:r>
       <w:proofErr w:type="spellEnd"/>
@@ -4007,7 +3975,6 @@
           <w:szCs w:val="21"/>
           <w:lang w:eastAsia="fr-FR"/>
         </w:rPr>
-        <w:lastRenderedPageBreak/>
         <w:t xml:space="preserve"> AI </w:t>
       </w:r>
       <w:proofErr w:type="spellStart"/>
@@ -4084,6 +4051,7 @@
           <w:szCs w:val="21"/>
           <w:lang w:eastAsia="fr-FR"/>
         </w:rPr>
+        <w:lastRenderedPageBreak/>
         <w:t>Interactive robot pets (</w:t>
       </w:r>
       <w:proofErr w:type="spellStart"/>
@@ -6122,10 +6090,22 @@
           <w:szCs w:val="21"/>
           <w:lang w:eastAsia="fr-FR"/>
         </w:rPr>
-        <w:t>and localization</w:t>
-      </w:r>
-      <w:bookmarkStart w:id="0" w:name="_GoBack"/>
-      <w:bookmarkEnd w:id="0"/>
+        <w:t xml:space="preserve">and </w:t>
+      </w:r>
+      <w:proofErr w:type="spellStart"/>
+      <w:r>
+        <w:rPr>
+          <w:rFonts w:ascii="Helvetica" w:eastAsia="Times New Roman" w:hAnsi="Helvetica" w:cs="Helvetica"/>
+          <w:b/>
+          <w:bCs/>
+          <w:color w:val="333333"/>
+          <w:sz w:val="21"/>
+          <w:szCs w:val="21"/>
+          <w:lang w:eastAsia="fr-FR"/>
+        </w:rPr>
+        <w:t>localization</w:t>
+      </w:r>
+      <w:proofErr w:type="spellEnd"/>
     </w:p>
     <w:p>
       <w:pPr>

</xml_diff>